<commit_message>
add file modified Iasyafr.docx
</commit_message>
<xml_diff>
--- a/Iasyafr.docx
+++ b/Iasyafr.docx
@@ -3,57 +3,13 @@
 <w:document xmlns:wpc="http://schemas.microsoft.com/office/word/2010/wordprocessingCanvas" xmlns:cx="http://schemas.microsoft.com/office/drawing/2014/chartex" xmlns:cx1="http://schemas.microsoft.com/office/drawing/2015/9/8/chartex" xmlns:cx2="http://schemas.microsoft.com/office/drawing/2015/10/21/chartex" xmlns:cx3="http://schemas.microsoft.com/office/drawing/2016/5/9/chartex" xmlns:cx4="http://schemas.microsoft.com/office/drawing/2016/5/10/chartex" xmlns:cx5="http://schemas.microsoft.com/office/drawing/2016/5/11/chartex" xmlns:cx6="http://schemas.microsoft.com/office/drawing/2016/5/12/chartex" xmlns:cx7="http://schemas.microsoft.com/office/drawing/2016/5/13/chartex" xmlns:cx8="http://schemas.microsoft.com/office/drawing/2016/5/14/chartex" xmlns:mc="http://schemas.openxmlformats.org/markup-compatibility/2006" xmlns:aink="http://schemas.microsoft.com/office/drawing/2016/ink" xmlns:am3d="http://schemas.microsoft.com/office/drawing/2017/model3d" xmlns:o="urn:schemas-microsoft-com:office:office" xmlns:r="http://schemas.openxmlformats.org/officeDocument/2006/relationships" xmlns:m="http://schemas.openxmlformats.org/officeDocument/2006/math" xmlns:v="urn:schemas-microsoft-com:vml" xmlns:wp14="http://schemas.microsoft.com/office/word/2010/wordprocessingDrawing" xmlns:wp="http://schemas.openxmlformats.org/drawingml/2006/wordprocessingDrawing" xmlns:w10="urn:schemas-microsoft-com:office:word" xmlns:w="http://schemas.openxmlformats.org/wordprocessingml/2006/main" xmlns:w14="http://schemas.microsoft.com/office/word/2010/wordml" xmlns:w15="http://schemas.microsoft.com/office/word/2012/wordml" xmlns:w16cex="http://schemas.microsoft.com/office/word/2018/wordml/cex" xmlns:w16cid="http://schemas.microsoft.com/office/word/2016/wordml/cid" xmlns:w16="http://schemas.microsoft.com/office/word/2018/wordml" xmlns:w16sdtdh="http://schemas.microsoft.com/office/word/2020/wordml/sdtdatahash" xmlns:w16se="http://schemas.microsoft.com/office/word/2015/wordml/symex" xmlns:wpg="http://schemas.microsoft.com/office/word/2010/wordprocessingGroup" xmlns:wpi="http://schemas.microsoft.com/office/word/2010/wordprocessingInk" xmlns:wne="http://schemas.microsoft.com/office/word/2006/wordml" xmlns:wps="http://schemas.microsoft.com/office/word/2010/wordprocessingShape" mc:Ignorable="w14 w15 w16se w16cid w16 w16cex w16sdtdh wp14">
   <w:body>
     <w:p>
-      <w:proofErr w:type="gramStart"/>
-      <w:r>
-        <w:t>Nama :</w:t>
-      </w:r>
-      <w:proofErr w:type="gramEnd"/>
-      <w:r>
-        <w:t xml:space="preserve"> </w:t>
-      </w:r>
-      <w:proofErr w:type="spellStart"/>
-      <w:r>
-        <w:t>Iasya</w:t>
-      </w:r>
-      <w:proofErr w:type="spellEnd"/>
-      <w:r>
-        <w:t xml:space="preserve"> </w:t>
-      </w:r>
-      <w:proofErr w:type="spellStart"/>
-      <w:r>
-        <w:t>Fitri</w:t>
-      </w:r>
-      <w:proofErr w:type="spellEnd"/>
-      <w:r>
-        <w:t xml:space="preserve"> </w:t>
-      </w:r>
-      <w:proofErr w:type="spellStart"/>
-      <w:r>
-        <w:t>Rizki</w:t>
-      </w:r>
-      <w:proofErr w:type="spellEnd"/>
-    </w:p>
-    <w:p>
-      <w:proofErr w:type="spellStart"/>
-      <w:proofErr w:type="gramStart"/>
-      <w:r>
-        <w:t>Kelompok</w:t>
-      </w:r>
-      <w:proofErr w:type="spellEnd"/>
-      <w:r>
-        <w:t xml:space="preserve"> :</w:t>
-      </w:r>
-      <w:proofErr w:type="gramEnd"/>
-      <w:r>
-        <w:t xml:space="preserve"> </w:t>
-      </w:r>
-      <w:proofErr w:type="spellStart"/>
-      <w:r>
-        <w:t>Sadari</w:t>
-      </w:r>
-      <w:proofErr w:type="spellEnd"/>
-      <w:r>
-        <w:t xml:space="preserve"> Hope</w:t>
+      <w:r>
+        <w:t>Nama : Iasya Fitri Rizki</w:t>
+      </w:r>
+    </w:p>
+    <w:p>
+      <w:r>
+        <w:t>Kelompok : Sadari Hope</w:t>
       </w:r>
     </w:p>
     <w:p/>
@@ -65,13 +21,8 @@
           <w:numId w:val="1"/>
         </w:numPr>
       </w:pPr>
-      <w:proofErr w:type="spellStart"/>
-      <w:r>
-        <w:t>Membuat</w:t>
-      </w:r>
-      <w:proofErr w:type="spellEnd"/>
-      <w:r>
-        <w:t xml:space="preserve"> table</w:t>
+      <w:r>
+        <w:t>Membuat table</w:t>
       </w:r>
     </w:p>
     <w:p>
@@ -153,29 +104,8 @@
           <w:numId w:val="1"/>
         </w:numPr>
       </w:pPr>
-      <w:proofErr w:type="spellStart"/>
-      <w:r>
-        <w:t>Mengisi</w:t>
-      </w:r>
-      <w:proofErr w:type="spellEnd"/>
-      <w:r>
-        <w:t xml:space="preserve"> data </w:t>
-      </w:r>
-      <w:proofErr w:type="spellStart"/>
-      <w:r>
-        <w:t>ke</w:t>
-      </w:r>
-      <w:proofErr w:type="spellEnd"/>
-      <w:r>
-        <w:t xml:space="preserve"> </w:t>
-      </w:r>
-      <w:proofErr w:type="spellStart"/>
-      <w:r>
-        <w:t>dalam</w:t>
-      </w:r>
-      <w:proofErr w:type="spellEnd"/>
-      <w:r>
-        <w:t xml:space="preserve"> table</w:t>
+      <w:r>
+        <w:t>Mengisi data ke dalam table</w:t>
       </w:r>
     </w:p>
     <w:p>
@@ -287,28 +217,10 @@
           <w:numId w:val="1"/>
         </w:numPr>
       </w:pPr>
-      <w:proofErr w:type="spellStart"/>
       <w:r>
         <w:lastRenderedPageBreak/>
-        <w:t>Menampilkan</w:t>
-      </w:r>
-      <w:proofErr w:type="spellEnd"/>
-      <w:r>
-        <w:t xml:space="preserve"> table yang </w:t>
-      </w:r>
-      <w:proofErr w:type="spellStart"/>
-      <w:r>
-        <w:t>telah</w:t>
-      </w:r>
-      <w:proofErr w:type="spellEnd"/>
-      <w:r>
-        <w:t xml:space="preserve"> </w:t>
-      </w:r>
-      <w:proofErr w:type="spellStart"/>
-      <w:r>
-        <w:t>dibuat</w:t>
-      </w:r>
-      <w:proofErr w:type="spellEnd"/>
+        <w:t>Menampilkan table yang telah dibuat</w:t>
+      </w:r>
     </w:p>
     <w:p>
       <w:pPr>
@@ -389,21 +301,8 @@
           <w:numId w:val="1"/>
         </w:numPr>
       </w:pPr>
-      <w:proofErr w:type="spellStart"/>
-      <w:r>
-        <w:t>Menambah</w:t>
-      </w:r>
-      <w:proofErr w:type="spellEnd"/>
-      <w:r>
-        <w:t xml:space="preserve"> </w:t>
-      </w:r>
-      <w:proofErr w:type="spellStart"/>
-      <w:r>
-        <w:t>kolom</w:t>
-      </w:r>
-      <w:proofErr w:type="spellEnd"/>
-      <w:r>
-        <w:t xml:space="preserve"> pada table </w:t>
+      <w:r>
+        <w:t xml:space="preserve">Menambah kolom pada table </w:t>
       </w:r>
     </w:p>
     <w:p>
@@ -479,27 +378,9 @@
           <w:numId w:val="1"/>
         </w:numPr>
       </w:pPr>
-      <w:proofErr w:type="spellStart"/>
-      <w:r>
-        <w:t>Mengisi</w:t>
-      </w:r>
-      <w:proofErr w:type="spellEnd"/>
-      <w:r>
-        <w:t xml:space="preserve"> table yang </w:t>
-      </w:r>
-      <w:proofErr w:type="spellStart"/>
-      <w:r>
-        <w:t>telah</w:t>
-      </w:r>
-      <w:proofErr w:type="spellEnd"/>
-      <w:r>
-        <w:t xml:space="preserve"> </w:t>
-      </w:r>
-      <w:proofErr w:type="spellStart"/>
-      <w:r>
-        <w:t>ditambahkan</w:t>
-      </w:r>
-      <w:proofErr w:type="spellEnd"/>
+      <w:r>
+        <w:t>Mengisi table yang telah ditambahkan</w:t>
+      </w:r>
     </w:p>
     <w:p>
       <w:pPr>
@@ -687,46 +568,18 @@
           <w:numId w:val="1"/>
         </w:numPr>
       </w:pPr>
-      <w:proofErr w:type="spellStart"/>
       <w:r>
         <w:lastRenderedPageBreak/>
         <w:t>Menapilkan</w:t>
       </w:r>
-      <w:proofErr w:type="spellEnd"/>
-      <w:r>
-        <w:t xml:space="preserve"> dan </w:t>
-      </w:r>
-      <w:proofErr w:type="spellStart"/>
-      <w:r>
-        <w:t>mengurut</w:t>
-      </w:r>
-      <w:proofErr w:type="spellEnd"/>
-      <w:r>
-        <w:t xml:space="preserve"> table yang </w:t>
-      </w:r>
-      <w:proofErr w:type="spellStart"/>
-      <w:r>
-        <w:t>telah</w:t>
-      </w:r>
-      <w:proofErr w:type="spellEnd"/>
-      <w:r>
-        <w:t xml:space="preserve"> </w:t>
-      </w:r>
-      <w:proofErr w:type="spellStart"/>
-      <w:r>
-        <w:t>ditambahkan</w:t>
-      </w:r>
-      <w:proofErr w:type="spellEnd"/>
-      <w:r>
-        <w:t xml:space="preserve"> </w:t>
-      </w:r>
-      <w:proofErr w:type="spellStart"/>
-      <w:r>
-        <w:t>berdasarkan</w:t>
-      </w:r>
-      <w:proofErr w:type="spellEnd"/>
-      <w:r>
-        <w:t xml:space="preserve"> id</w:t>
+      <w:r>
+        <w:t xml:space="preserve"> dan mengurut</w:t>
+      </w:r>
+      <w:r>
+        <w:t xml:space="preserve"> table yang telah ditambahkan</w:t>
+      </w:r>
+      <w:r>
+        <w:t xml:space="preserve"> berdasarkan id</w:t>
       </w:r>
     </w:p>
     <w:p>
@@ -797,45 +650,16 @@
         <w:pStyle w:val="ListParagraph"/>
       </w:pPr>
       <w:r>
-        <w:t xml:space="preserve">3. </w:t>
-      </w:r>
-      <w:proofErr w:type="spellStart"/>
-      <w:r>
-        <w:t>Plis</w:t>
-      </w:r>
-      <w:proofErr w:type="spellEnd"/>
-      <w:r>
-        <w:t xml:space="preserve"> </w:t>
-      </w:r>
-      <w:proofErr w:type="spellStart"/>
-      <w:r>
-        <w:t>gatau</w:t>
-      </w:r>
-      <w:proofErr w:type="spellEnd"/>
-      <w:r>
-        <w:t xml:space="preserve"> </w:t>
-      </w:r>
-      <w:proofErr w:type="spellStart"/>
-      <w:r>
-        <w:t>gimana</w:t>
-      </w:r>
-      <w:proofErr w:type="spellEnd"/>
-      <w:r>
-        <w:t xml:space="preserve"> </w:t>
-      </w:r>
-      <w:proofErr w:type="spellStart"/>
-      <w:r>
-        <w:t>lagi</w:t>
-      </w:r>
-      <w:proofErr w:type="spellEnd"/>
-      <w:r>
-        <w:t xml:space="preserve">; </w:t>
-      </w:r>
-      <w:proofErr w:type="spellStart"/>
-      <w:r>
-        <w:t>hElp</w:t>
-      </w:r>
-      <w:proofErr w:type="spellEnd"/>
+        <w:t>3. Plis gatau gimana lagi; hElp</w:t>
+      </w:r>
+    </w:p>
+    <w:p>
+      <w:pPr>
+        <w:pStyle w:val="ListParagraph"/>
+      </w:pPr>
+      <w:r>
+        <w:t>4. Bismillah bisa. Aku pasti bisa</w:t>
+      </w:r>
     </w:p>
     <w:p>
       <w:pPr>

</xml_diff>